<commit_message>
TODO: debug C and Q0
</commit_message>
<xml_diff>
--- a/documents/models/MCMC_LDS.docx
+++ b/documents/models/MCMC_LDS.docx
@@ -9508,13 +9508,7 @@
                 <w:rPr>
                   <w:rFonts w:ascii="Cambria Math" w:hAnsi="Cambria Math"/>
                 </w:rPr>
-                <m:t>∂</m:t>
-              </m:r>
-              <m:r>
-                <w:rPr>
-                  <w:rFonts w:ascii="Cambria Math" w:hAnsi="Cambria Math"/>
-                </w:rPr>
-                <m:t>f</m:t>
+                <m:t>∂f</m:t>
               </m:r>
             </m:num>
             <m:den>
@@ -10451,13 +10445,7 @@
             <w:rPr>
               <w:rFonts w:ascii="Cambria Math" w:hAnsi="Cambria Math"/>
             </w:rPr>
-            <m:t>=</m:t>
-          </m:r>
-          <m:r>
-            <w:rPr>
-              <w:rFonts w:ascii="Cambria Math" w:hAnsi="Cambria Math"/>
-            </w:rPr>
-            <m:t>-</m:t>
+            <m:t>=-</m:t>
           </m:r>
           <m:d>
             <m:dPr>
@@ -12151,12 +12139,32 @@
             </m:ctrlPr>
           </m:e>
           <m:sub>
-            <m:r>
-              <w:rPr>
-                <w:rFonts w:ascii="Cambria Math" w:hAnsi="Cambria Math"/>
-              </w:rPr>
-              <m:t>n</m:t>
-            </m:r>
+            <m:sSub>
+              <m:sSubPr>
+                <m:ctrlPr>
+                  <w:rPr>
+                    <w:rFonts w:ascii="Cambria Math" w:hAnsi="Cambria Math"/>
+                    <w:i/>
+                  </w:rPr>
+                </m:ctrlPr>
+              </m:sSubPr>
+              <m:e>
+                <m:r>
+                  <w:rPr>
+                    <w:rFonts w:ascii="Cambria Math" w:hAnsi="Cambria Math"/>
+                  </w:rPr>
+                  <m:t>n</m:t>
+                </m:r>
+              </m:e>
+              <m:sub>
+                <m:r>
+                  <w:rPr>
+                    <w:rFonts w:ascii="Cambria Math" w:hAnsi="Cambria Math"/>
+                  </w:rPr>
+                  <m:t>j</m:t>
+                </m:r>
+              </m:sub>
+            </m:sSub>
           </m:sub>
         </m:sSub>
         <m:r>
@@ -12315,12 +12323,32 @@
             </m:ctrlPr>
           </m:e>
           <m:sub>
-            <m:r>
-              <w:rPr>
-                <w:rFonts w:ascii="Cambria Math" w:hAnsi="Cambria Math"/>
-              </w:rPr>
-              <m:t>n</m:t>
-            </m:r>
+            <m:sSub>
+              <m:sSubPr>
+                <m:ctrlPr>
+                  <w:rPr>
+                    <w:rFonts w:ascii="Cambria Math" w:hAnsi="Cambria Math"/>
+                    <w:i/>
+                  </w:rPr>
+                </m:ctrlPr>
+              </m:sSubPr>
+              <m:e>
+                <m:r>
+                  <w:rPr>
+                    <w:rFonts w:ascii="Cambria Math" w:hAnsi="Cambria Math"/>
+                  </w:rPr>
+                  <m:t>n</m:t>
+                </m:r>
+              </m:e>
+              <m:sub>
+                <m:r>
+                  <w:rPr>
+                    <w:rFonts w:ascii="Cambria Math" w:hAnsi="Cambria Math"/>
+                  </w:rPr>
+                  <m:t>j</m:t>
+                </m:r>
+              </m:sub>
+            </m:sSub>
           </m:sub>
         </m:sSub>
         <m:r>
@@ -12400,11 +12428,69 @@
             </m:r>
           </m:e>
           <m:sup>
-            <m:r>
-              <w:rPr>
-                <w:rFonts w:ascii="Cambria Math" w:hAnsi="Cambria Math"/>
-              </w:rPr>
-              <m:t>n×np</m:t>
+            <m:sSub>
+              <m:sSubPr>
+                <m:ctrlPr>
+                  <w:rPr>
+                    <w:rFonts w:ascii="Cambria Math" w:hAnsi="Cambria Math"/>
+                    <w:i/>
+                  </w:rPr>
+                </m:ctrlPr>
+              </m:sSubPr>
+              <m:e>
+                <m:r>
+                  <w:rPr>
+                    <w:rFonts w:ascii="Cambria Math" w:hAnsi="Cambria Math"/>
+                  </w:rPr>
+                  <m:t>n</m:t>
+                </m:r>
+              </m:e>
+              <m:sub>
+                <m:r>
+                  <w:rPr>
+                    <w:rFonts w:ascii="Cambria Math" w:hAnsi="Cambria Math"/>
+                  </w:rPr>
+                  <m:t>j</m:t>
+                </m:r>
+              </m:sub>
+            </m:sSub>
+            <m:r>
+              <w:rPr>
+                <w:rFonts w:ascii="Cambria Math" w:hAnsi="Cambria Math"/>
+              </w:rPr>
+              <m:t>×</m:t>
+            </m:r>
+            <m:sSub>
+              <m:sSubPr>
+                <m:ctrlPr>
+                  <w:rPr>
+                    <w:rFonts w:ascii="Cambria Math" w:hAnsi="Cambria Math"/>
+                    <w:i/>
+                  </w:rPr>
+                </m:ctrlPr>
+              </m:sSubPr>
+              <m:e>
+                <m:r>
+                  <w:rPr>
+                    <w:rFonts w:ascii="Cambria Math" w:hAnsi="Cambria Math"/>
+                  </w:rPr>
+                  <m:t>n</m:t>
+                </m:r>
+              </m:e>
+              <m:sub>
+                <m:r>
+                  <w:rPr>
+                    <w:rFonts w:ascii="Cambria Math" w:hAnsi="Cambria Math"/>
+                  </w:rPr>
+                  <m:t>j</m:t>
+                </m:r>
+              </m:sub>
+            </m:sSub>
+            <m:r>
+              <w:rPr>
+                <w:rFonts w:ascii="Cambria Math" w:hAnsi="Cambria Math"/>
+              </w:rPr>
+              <m:t>p</m:t>
             </m:r>
           </m:sup>
         </m:sSup>
@@ -13006,13 +13092,7 @@
                 <w:rPr>
                   <w:rFonts w:ascii="Cambria Math" w:hAnsi="Cambria Math"/>
                 </w:rPr>
-                <m:t>∂</m:t>
-              </m:r>
-              <m:r>
-                <w:rPr>
-                  <w:rFonts w:ascii="Cambria Math" w:hAnsi="Cambria Math"/>
-                </w:rPr>
-                <m:t>f</m:t>
+                <m:t>∂f</m:t>
               </m:r>
             </m:num>
             <m:den>
@@ -16906,7 +16986,6 @@
         </w:numPr>
       </w:pPr>
       <w:r>
-        <w:lastRenderedPageBreak/>
         <w:t xml:space="preserve">Update </w:t>
       </w:r>
       <m:oMath>
@@ -21054,6 +21133,9 @@
     <w:p>
       <w:pPr>
         <w:pStyle w:val="ListParagraph"/>
+        <w:rPr>
+          <w:rFonts w:hint="eastAsia"/>
+        </w:rPr>
       </w:pPr>
       <m:oMathPara>
         <m:oMath>
@@ -21727,7 +21809,7 @@
                         <w:rPr>
                           <w:rFonts w:ascii="Cambria Math" w:hAnsi="Cambria Math"/>
                         </w:rPr>
-                        <m:t>k</m:t>
+                        <m:t>l</m:t>
                       </m:r>
                     </m:e>
                   </m:d>
@@ -22620,7 +22702,7 @@
                                 <w:rPr>
                                   <w:rFonts w:ascii="Cambria Math" w:hAnsi="Cambria Math"/>
                                 </w:rPr>
-                                <m:t>k</m:t>
+                                <m:t>l</m:t>
                               </m:r>
                             </m:e>
                           </m:d>
@@ -22761,38 +22843,39 @@
                       </m:ctrlPr>
                     </m:sSupPr>
                     <m:e>
-                      <m:sSup>
-                        <m:sSupPr>
+                      <m:acc>
+                        <m:accPr>
+                          <m:chr m:val="̃"/>
                           <m:ctrlPr>
                             <w:rPr>
                               <w:rFonts w:ascii="Cambria Math" w:hAnsi="Cambria Math"/>
                               <w:i/>
                             </w:rPr>
                           </m:ctrlPr>
-                        </m:sSupPr>
+                        </m:accPr>
                         <m:e>
-                          <m:acc>
-                            <m:accPr>
-                              <m:chr m:val="̃"/>
-                              <m:ctrlPr>
-                                <w:rPr>
-                                  <w:rFonts w:ascii="Cambria Math" w:hAnsi="Cambria Math"/>
-                                  <w:i/>
-                                </w:rPr>
-                              </m:ctrlPr>
-                            </m:accPr>
-                            <m:e>
-                              <m:r>
-                                <m:rPr>
-                                  <m:sty m:val="bi"/>
-                                </m:rPr>
-                                <w:rPr>
-                                  <w:rFonts w:ascii="Cambria Math" w:hAnsi="Cambria Math"/>
-                                </w:rPr>
-                                <m:t>X</m:t>
-                              </m:r>
-                            </m:e>
-                          </m:acc>
+                          <m:r>
+                            <m:rPr>
+                              <m:sty m:val="bi"/>
+                            </m:rPr>
+                            <w:rPr>
+                              <w:rFonts w:ascii="Cambria Math" w:hAnsi="Cambria Math"/>
+                            </w:rPr>
+                            <m:t>X</m:t>
+                          </m:r>
+                        </m:e>
+                      </m:acc>
+                      <m:ctrlPr>
+                        <w:rPr>
+                          <w:rFonts w:ascii="Cambria Math" w:hAnsi="Cambria Math"/>
+                          <w:bCs/>
+                          <w:i/>
+                        </w:rPr>
+                      </m:ctrlPr>
+                    </m:e>
+                    <m:sup>
+                      <m:d>
+                        <m:dPr>
                           <m:ctrlPr>
                             <w:rPr>
                               <w:rFonts w:ascii="Cambria Math" w:hAnsi="Cambria Math"/>
@@ -22800,37 +22883,16 @@
                               <w:i/>
                             </w:rPr>
                           </m:ctrlPr>
+                        </m:dPr>
+                        <m:e>
+                          <m:r>
+                            <w:rPr>
+                              <w:rFonts w:ascii="Cambria Math" w:hAnsi="Cambria Math"/>
+                            </w:rPr>
+                            <m:t>l</m:t>
+                          </m:r>
                         </m:e>
-                        <m:sup>
-                          <m:d>
-                            <m:dPr>
-                              <m:ctrlPr>
-                                <w:rPr>
-                                  <w:rFonts w:ascii="Cambria Math" w:hAnsi="Cambria Math"/>
-                                  <w:bCs/>
-                                  <w:i/>
-                                </w:rPr>
-                              </m:ctrlPr>
-                            </m:dPr>
-                            <m:e>
-                              <m:r>
-                                <w:rPr>
-                                  <w:rFonts w:ascii="Cambria Math" w:hAnsi="Cambria Math"/>
-                                </w:rPr>
-                                <m:t>k</m:t>
-                              </m:r>
-                            </m:e>
-                          </m:d>
-                        </m:sup>
-                      </m:sSup>
-                    </m:e>
-                    <m:sup>
-                      <m:r>
-                        <w:rPr>
-                          <w:rFonts w:ascii="Cambria Math" w:hAnsi="Cambria Math"/>
-                        </w:rPr>
-                        <m:t>'</m:t>
-                      </m:r>
+                      </m:d>
                     </m:sup>
                   </m:sSup>
                 </m:e>
@@ -23236,7 +23298,7 @@
                             <w:rPr>
                               <w:rFonts w:ascii="Cambria Math" w:hAnsi="Cambria Math"/>
                             </w:rPr>
-                            <m:t>k</m:t>
+                            <m:t>l</m:t>
                           </m:r>
                         </m:e>
                       </m:d>

</xml_diff>

<commit_message>
adaptive filter non-robust-- change to Laplace approximation
</commit_message>
<xml_diff>
--- a/documents/models/MCMC_LDS.docx
+++ b/documents/models/MCMC_LDS.docx
@@ -9255,50 +9255,79 @@
           <w:rPr>
             <w:rFonts w:ascii="Cambria Math" w:hAnsi="Cambria Math"/>
           </w:rPr>
-          <m:t>=f</m:t>
+          <m:t>=</m:t>
         </m:r>
-        <m:d>
-          <m:dPr>
+        <m:func>
+          <m:funcPr>
             <m:ctrlPr>
               <w:rPr>
                 <w:rFonts w:ascii="Cambria Math" w:hAnsi="Cambria Math"/>
                 <w:i/>
               </w:rPr>
             </m:ctrlPr>
-          </m:dPr>
+          </m:funcPr>
+          <m:fName>
+            <m:r>
+              <m:rPr>
+                <m:sty m:val="p"/>
+              </m:rPr>
+              <w:rPr>
+                <w:rFonts w:ascii="Cambria Math" w:hAnsi="Cambria Math"/>
+              </w:rPr>
+              <m:t>exp</m:t>
+            </m:r>
+          </m:fName>
           <m:e>
-            <m:sSub>
-              <m:sSubPr>
+            <m:r>
+              <w:rPr>
+                <w:rFonts w:ascii="Cambria Math" w:hAnsi="Cambria Math"/>
+              </w:rPr>
+              <m:t>f</m:t>
+            </m:r>
+            <m:d>
+              <m:dPr>
                 <m:ctrlPr>
                   <w:rPr>
                     <w:rFonts w:ascii="Cambria Math" w:hAnsi="Cambria Math"/>
-                    <w:b/>
                     <w:i/>
                   </w:rPr>
                 </m:ctrlPr>
-              </m:sSubPr>
+              </m:dPr>
               <m:e>
-                <m:r>
-                  <m:rPr>
-                    <m:sty m:val="bi"/>
-                  </m:rPr>
-                  <w:rPr>
-                    <w:rFonts w:ascii="Cambria Math" w:hAnsi="Cambria Math"/>
-                  </w:rPr>
-                  <m:t>d</m:t>
-                </m:r>
+                <m:sSub>
+                  <m:sSubPr>
+                    <m:ctrlPr>
+                      <w:rPr>
+                        <w:rFonts w:ascii="Cambria Math" w:hAnsi="Cambria Math"/>
+                        <w:b/>
+                        <w:i/>
+                      </w:rPr>
+                    </m:ctrlPr>
+                  </m:sSubPr>
+                  <m:e>
+                    <m:r>
+                      <m:rPr>
+                        <m:sty m:val="bi"/>
+                      </m:rPr>
+                      <w:rPr>
+                        <w:rFonts w:ascii="Cambria Math" w:hAnsi="Cambria Math"/>
+                      </w:rPr>
+                      <m:t>d</m:t>
+                    </m:r>
+                  </m:e>
+                  <m:sub>
+                    <m:r>
+                      <w:rPr>
+                        <w:rFonts w:ascii="Cambria Math" w:hAnsi="Cambria Math"/>
+                      </w:rPr>
+                      <m:t>j</m:t>
+                    </m:r>
+                  </m:sub>
+                </m:sSub>
               </m:e>
-              <m:sub>
-                <m:r>
-                  <w:rPr>
-                    <w:rFonts w:ascii="Cambria Math" w:hAnsi="Cambria Math"/>
-                  </w:rPr>
-                  <m:t>j</m:t>
-                </m:r>
-              </m:sub>
-            </m:sSub>
+            </m:d>
           </m:e>
-        </m:d>
+        </m:func>
         <m:r>
           <w:rPr>
             <w:rFonts w:ascii="Cambria Math" w:hAnsi="Cambria Math"/>
@@ -12807,63 +12836,92 @@
           <w:rPr>
             <w:rFonts w:ascii="Cambria Math" w:hAnsi="Cambria Math"/>
           </w:rPr>
-          <m:t>=f</m:t>
+          <m:t>=</m:t>
         </m:r>
-        <m:d>
-          <m:dPr>
+        <m:func>
+          <m:funcPr>
             <m:ctrlPr>
               <w:rPr>
                 <w:rFonts w:ascii="Cambria Math" w:hAnsi="Cambria Math"/>
                 <w:i/>
               </w:rPr>
             </m:ctrlPr>
-          </m:dPr>
+          </m:funcPr>
+          <m:fName>
+            <m:r>
+              <m:rPr>
+                <m:sty m:val="p"/>
+              </m:rPr>
+              <w:rPr>
+                <w:rFonts w:ascii="Cambria Math" w:hAnsi="Cambria Math"/>
+              </w:rPr>
+              <m:t>exp</m:t>
+            </m:r>
+          </m:fName>
           <m:e>
-            <m:sSub>
-              <m:sSubPr>
+            <m:r>
+              <w:rPr>
+                <w:rFonts w:ascii="Cambria Math" w:hAnsi="Cambria Math"/>
+              </w:rPr>
+              <m:t>f</m:t>
+            </m:r>
+            <m:d>
+              <m:dPr>
                 <m:ctrlPr>
                   <w:rPr>
                     <w:rFonts w:ascii="Cambria Math" w:hAnsi="Cambria Math"/>
                     <w:i/>
                   </w:rPr>
                 </m:ctrlPr>
-              </m:sSubPr>
+              </m:dPr>
               <m:e>
-                <m:acc>
-                  <m:accPr>
-                    <m:chr m:val="̃"/>
+                <m:sSub>
+                  <m:sSubPr>
                     <m:ctrlPr>
                       <w:rPr>
                         <w:rFonts w:ascii="Cambria Math" w:hAnsi="Cambria Math"/>
-                        <w:b/>
                         <w:i/>
                       </w:rPr>
                     </m:ctrlPr>
-                  </m:accPr>
+                  </m:sSubPr>
                   <m:e>
+                    <m:acc>
+                      <m:accPr>
+                        <m:chr m:val="̃"/>
+                        <m:ctrlPr>
+                          <w:rPr>
+                            <w:rFonts w:ascii="Cambria Math" w:hAnsi="Cambria Math"/>
+                            <w:b/>
+                            <w:i/>
+                          </w:rPr>
+                        </m:ctrlPr>
+                      </m:accPr>
+                      <m:e>
+                        <m:r>
+                          <m:rPr>
+                            <m:sty m:val="bi"/>
+                          </m:rPr>
+                          <w:rPr>
+                            <w:rFonts w:ascii="Cambria Math" w:hAnsi="Cambria Math"/>
+                          </w:rPr>
+                          <m:t>C</m:t>
+                        </m:r>
+                      </m:e>
+                    </m:acc>
+                  </m:e>
+                  <m:sub>
                     <m:r>
-                      <m:rPr>
-                        <m:sty m:val="bi"/>
-                      </m:rPr>
                       <w:rPr>
                         <w:rFonts w:ascii="Cambria Math" w:hAnsi="Cambria Math"/>
                       </w:rPr>
-                      <m:t>C</m:t>
+                      <m:t>j</m:t>
                     </m:r>
-                  </m:e>
-                </m:acc>
+                  </m:sub>
+                </m:sSub>
               </m:e>
-              <m:sub>
-                <m:r>
-                  <w:rPr>
-                    <w:rFonts w:ascii="Cambria Math" w:hAnsi="Cambria Math"/>
-                  </w:rPr>
-                  <m:t>j</m:t>
-                </m:r>
-              </m:sub>
-            </m:sSub>
+            </m:d>
           </m:e>
-        </m:d>
+        </m:func>
         <m:r>
           <w:rPr>
             <w:rFonts w:ascii="Cambria Math" w:hAnsi="Cambria Math"/>
@@ -21133,9 +21191,6 @@
     <w:p>
       <w:pPr>
         <w:pStyle w:val="ListParagraph"/>
-        <w:rPr>
-          <w:rFonts w:hint="eastAsia"/>
-        </w:rPr>
       </w:pPr>
       <m:oMathPara>
         <m:oMath>

</xml_diff>